<commit_message>
Agregar detalles de terminologia, - oscar ramirez agregar tabla de RPN - oscar ramirez agregar separacion de requisitos
</commit_message>
<xml_diff>
--- a/Documentacion/requisitos de cliente.docx
+++ b/Documentacion/requisitos de cliente.docx
@@ -824,51 +824,570 @@
     <w:p>
       <w:r>
         <w:lastRenderedPageBreak/>
-        <w:t>Tab</w:t>
-      </w:r>
+        <w:t>Terminología de documentos</w:t>
+      </w:r>
+    </w:p>
+    <w:p>
       <w:bookmarkStart w:id="0" w:name="_GoBack"/>
-      <w:bookmarkEnd w:id="0"/>
-      <w:r>
-        <w:t xml:space="preserve">la de contenidos </w:t>
-      </w:r>
-    </w:p>
-    <w:p/>
-    <w:p/>
-    <w:p/>
-    <w:p/>
-    <w:p/>
-    <w:p/>
-    <w:p/>
-    <w:p/>
-    <w:p/>
-    <w:p/>
-    <w:p/>
-    <w:p/>
-    <w:p/>
-    <w:p/>
-    <w:p/>
-    <w:p/>
-    <w:p/>
-    <w:p/>
-    <w:p/>
-    <w:p/>
-    <w:p/>
-    <w:p/>
-    <w:p/>
-    <w:p/>
-    <w:p/>
-    <w:p/>
-    <w:p/>
-    <w:p/>
-    <w:p>
-      <w:pPr>
-        <w:autoSpaceDE w:val="0"/>
-        <w:autoSpaceDN w:val="0"/>
-        <w:adjustRightInd w:val="0"/>
-        <w:spacing w:after="0" w:line="240" w:lineRule="auto"/>
-      </w:pPr>
+      <w:r>
+        <w:t xml:space="preserve">Requisitos de cliente </w:t>
+      </w:r>
+    </w:p>
+    <w:p>
+      <w:pPr>
+        <w:autoSpaceDE w:val="0"/>
+        <w:autoSpaceDN w:val="0"/>
+        <w:adjustRightInd w:val="0"/>
+        <w:spacing w:after="0" w:line="240" w:lineRule="auto"/>
+      </w:pPr>
+      <w:r>
+        <w:t>Req-cl-modulo-01(F/NF)</w:t>
+      </w:r>
+    </w:p>
+    <w:p>
+      <w:pPr>
+        <w:autoSpaceDE w:val="0"/>
+        <w:autoSpaceDN w:val="0"/>
+        <w:adjustRightInd w:val="0"/>
+        <w:spacing w:after="0" w:line="240" w:lineRule="auto"/>
+      </w:pPr>
+      <w:r>
+        <w:t xml:space="preserve"> “</w:t>
+      </w:r>
+      <w:proofErr w:type="spellStart"/>
+      <w:r>
+        <w:t>Req</w:t>
+      </w:r>
+      <w:proofErr w:type="spellEnd"/>
+      <w:r>
+        <w:t xml:space="preserve">” quiere decir </w:t>
+      </w:r>
+      <w:proofErr w:type="spellStart"/>
+      <w:r>
+        <w:t>quisito</w:t>
+      </w:r>
+      <w:proofErr w:type="spellEnd"/>
+      <w:r>
+        <w:t xml:space="preserve"> </w:t>
+      </w:r>
+    </w:p>
+    <w:p>
+      <w:pPr>
+        <w:autoSpaceDE w:val="0"/>
+        <w:autoSpaceDN w:val="0"/>
+        <w:adjustRightInd w:val="0"/>
+        <w:spacing w:after="0" w:line="240" w:lineRule="auto"/>
+      </w:pPr>
+      <w:r>
+        <w:t xml:space="preserve">“cl” quiere decir cliente </w:t>
+      </w:r>
+    </w:p>
+    <w:p>
+      <w:pPr>
+        <w:autoSpaceDE w:val="0"/>
+        <w:autoSpaceDN w:val="0"/>
+        <w:adjustRightInd w:val="0"/>
+        <w:spacing w:after="0" w:line="240" w:lineRule="auto"/>
+      </w:pPr>
+      <w:r>
+        <w:t xml:space="preserve"> 00 numero identificador del requisito </w:t>
+      </w:r>
+    </w:p>
+    <w:p/>
+    <w:p>
+      <w:r>
+        <w:t xml:space="preserve">Identificación de requisitos </w:t>
+      </w:r>
+      <w:r>
+        <w:t xml:space="preserve">de diseño </w:t>
+      </w:r>
+      <w:r>
+        <w:t>por numero o identificador completo</w:t>
+      </w:r>
+    </w:p>
+    <w:p>
+      <w:pPr>
+        <w:autoSpaceDE w:val="0"/>
+        <w:autoSpaceDN w:val="0"/>
+        <w:adjustRightInd w:val="0"/>
+        <w:spacing w:after="0" w:line="240" w:lineRule="auto"/>
+      </w:pPr>
+    </w:p>
+    <w:p>
+      <w:pPr>
+        <w:autoSpaceDE w:val="0"/>
+        <w:autoSpaceDN w:val="0"/>
+        <w:adjustRightInd w:val="0"/>
+        <w:spacing w:after="0" w:line="240" w:lineRule="auto"/>
+        <w:rPr>
+          <w:lang w:val="en-US"/>
+        </w:rPr>
+      </w:pPr>
+      <w:r>
+        <w:rPr>
+          <w:lang w:val="en-US"/>
+        </w:rPr>
+        <w:t>Req-</w:t>
+      </w:r>
+      <w:r>
+        <w:rPr>
+          <w:lang w:val="en-US"/>
+        </w:rPr>
+        <w:t>sys</w:t>
+      </w:r>
+      <w:r>
+        <w:rPr>
+          <w:lang w:val="en-US"/>
+        </w:rPr>
+        <w:t>-</w:t>
+      </w:r>
+      <w:r>
+        <w:rPr>
+          <w:lang w:val="en-US"/>
+        </w:rPr>
+        <w:t>LCD-</w:t>
+      </w:r>
+      <w:proofErr w:type="gramStart"/>
+      <w:r>
+        <w:rPr>
+          <w:lang w:val="en-US"/>
+        </w:rPr>
+        <w:t>01  (</w:t>
+      </w:r>
+      <w:proofErr w:type="gramEnd"/>
+      <w:r>
+        <w:rPr>
+          <w:lang w:val="en-US"/>
+        </w:rPr>
+        <w:t>F/NF)</w:t>
+      </w:r>
+    </w:p>
+    <w:p>
+      <w:pPr>
+        <w:autoSpaceDE w:val="0"/>
+        <w:autoSpaceDN w:val="0"/>
+        <w:adjustRightInd w:val="0"/>
+        <w:spacing w:after="0" w:line="240" w:lineRule="auto"/>
+      </w:pPr>
+      <w:r>
+        <w:rPr>
+          <w:lang w:val="en-US"/>
+        </w:rPr>
+        <w:t xml:space="preserve"> </w:t>
+      </w:r>
+      <w:r>
+        <w:t>“</w:t>
+      </w:r>
+      <w:proofErr w:type="spellStart"/>
+      <w:r>
+        <w:t>Req</w:t>
+      </w:r>
+      <w:proofErr w:type="spellEnd"/>
+      <w:r>
+        <w:t xml:space="preserve">” quiere decir </w:t>
+      </w:r>
+      <w:proofErr w:type="spellStart"/>
+      <w:r>
+        <w:t>quisito</w:t>
+      </w:r>
+      <w:proofErr w:type="spellEnd"/>
+      <w:r>
+        <w:t xml:space="preserve"> </w:t>
+      </w:r>
+    </w:p>
+    <w:p>
+      <w:pPr>
+        <w:autoSpaceDE w:val="0"/>
+        <w:autoSpaceDN w:val="0"/>
+        <w:adjustRightInd w:val="0"/>
+        <w:spacing w:after="0" w:line="240" w:lineRule="auto"/>
+      </w:pPr>
+      <w:r>
+        <w:t>“</w:t>
+      </w:r>
+      <w:proofErr w:type="spellStart"/>
+      <w:r>
+        <w:t>sys</w:t>
+      </w:r>
+      <w:proofErr w:type="spellEnd"/>
+      <w:r>
+        <w:t xml:space="preserve">” quiere decir </w:t>
+      </w:r>
+      <w:r>
+        <w:t>sistema</w:t>
+      </w:r>
+    </w:p>
+    <w:p>
+      <w:pPr>
+        <w:autoSpaceDE w:val="0"/>
+        <w:autoSpaceDN w:val="0"/>
+        <w:adjustRightInd w:val="0"/>
+        <w:spacing w:after="0" w:line="240" w:lineRule="auto"/>
+      </w:pPr>
+      <w:r>
+        <w:t xml:space="preserve">LCD- quiere decir modulo </w:t>
+      </w:r>
+    </w:p>
+    <w:p>
+      <w:pPr>
+        <w:autoSpaceDE w:val="0"/>
+        <w:autoSpaceDN w:val="0"/>
+        <w:adjustRightInd w:val="0"/>
+        <w:spacing w:after="0" w:line="240" w:lineRule="auto"/>
+      </w:pPr>
+      <w:r>
+        <w:t xml:space="preserve"> 00 numero identificador del requisito </w:t>
+      </w:r>
+    </w:p>
+    <w:p/>
+    <w:p>
+      <w:pPr>
+        <w:autoSpaceDE w:val="0"/>
+        <w:autoSpaceDN w:val="0"/>
+        <w:adjustRightInd w:val="0"/>
+        <w:spacing w:after="0" w:line="240" w:lineRule="auto"/>
+        <w:rPr>
+          <w:lang w:val="en-US"/>
+        </w:rPr>
+      </w:pPr>
+      <w:r>
+        <w:rPr>
+          <w:lang w:val="en-US"/>
+        </w:rPr>
+        <w:t>Req-</w:t>
+      </w:r>
+      <w:r>
+        <w:rPr>
+          <w:lang w:val="en-US"/>
+        </w:rPr>
+        <w:t>Arq</w:t>
+      </w:r>
+      <w:r>
+        <w:rPr>
+          <w:lang w:val="en-US"/>
+        </w:rPr>
+        <w:t>-LCD</w:t>
+      </w:r>
+      <w:r>
+        <w:rPr>
+          <w:lang w:val="en-US"/>
+        </w:rPr>
+        <w:t>-</w:t>
+      </w:r>
+      <w:proofErr w:type="gramStart"/>
+      <w:r>
+        <w:rPr>
+          <w:lang w:val="en-US"/>
+        </w:rPr>
+        <w:t>01  (</w:t>
+      </w:r>
+      <w:proofErr w:type="gramEnd"/>
+      <w:r>
+        <w:rPr>
+          <w:lang w:val="en-US"/>
+        </w:rPr>
+        <w:t>F/NF)</w:t>
+      </w:r>
+    </w:p>
+    <w:p>
+      <w:pPr>
+        <w:autoSpaceDE w:val="0"/>
+        <w:autoSpaceDN w:val="0"/>
+        <w:adjustRightInd w:val="0"/>
+        <w:spacing w:after="0" w:line="240" w:lineRule="auto"/>
+      </w:pPr>
+      <w:r>
+        <w:rPr>
+          <w:lang w:val="en-US"/>
+        </w:rPr>
+        <w:t xml:space="preserve"> </w:t>
+      </w:r>
+      <w:r>
+        <w:t>“</w:t>
+      </w:r>
+      <w:proofErr w:type="spellStart"/>
+      <w:r>
+        <w:t>Req</w:t>
+      </w:r>
+      <w:proofErr w:type="spellEnd"/>
+      <w:r>
+        <w:t xml:space="preserve">” quiere decir </w:t>
+      </w:r>
+      <w:proofErr w:type="spellStart"/>
+      <w:r>
+        <w:t>quisito</w:t>
+      </w:r>
+      <w:proofErr w:type="spellEnd"/>
+      <w:r>
+        <w:t xml:space="preserve"> </w:t>
+      </w:r>
+    </w:p>
+    <w:p>
+      <w:pPr>
+        <w:autoSpaceDE w:val="0"/>
+        <w:autoSpaceDN w:val="0"/>
+        <w:adjustRightInd w:val="0"/>
+        <w:spacing w:after="0" w:line="240" w:lineRule="auto"/>
+      </w:pPr>
+      <w:r>
+        <w:t>“</w:t>
+      </w:r>
+      <w:proofErr w:type="spellStart"/>
+      <w:r>
+        <w:t>arq</w:t>
+      </w:r>
+      <w:proofErr w:type="spellEnd"/>
+      <w:r>
+        <w:t xml:space="preserve">” quiere decir </w:t>
+      </w:r>
+      <w:r>
+        <w:t>arquitectura</w:t>
+      </w:r>
+      <w:r>
+        <w:t xml:space="preserve"> </w:t>
+      </w:r>
+    </w:p>
+    <w:p>
+      <w:pPr>
+        <w:autoSpaceDE w:val="0"/>
+        <w:autoSpaceDN w:val="0"/>
+        <w:adjustRightInd w:val="0"/>
+        <w:spacing w:after="0" w:line="240" w:lineRule="auto"/>
+      </w:pPr>
+      <w:r>
+        <w:t xml:space="preserve">LCD quiere decir </w:t>
+      </w:r>
+      <w:proofErr w:type="spellStart"/>
+      <w:r>
+        <w:t>modulo</w:t>
+      </w:r>
+      <w:proofErr w:type="spellEnd"/>
+      <w:r>
+        <w:t xml:space="preserve"> de software </w:t>
+      </w:r>
+    </w:p>
+    <w:p>
+      <w:pPr>
+        <w:autoSpaceDE w:val="0"/>
+        <w:autoSpaceDN w:val="0"/>
+        <w:adjustRightInd w:val="0"/>
+        <w:spacing w:after="0" w:line="240" w:lineRule="auto"/>
+      </w:pPr>
+      <w:r>
+        <w:t xml:space="preserve"> 00 numero identificador del requisito </w:t>
+      </w:r>
+    </w:p>
+    <w:p/>
+    <w:p>
+      <w:r>
+        <w:t xml:space="preserve">Requisitos de </w:t>
+      </w:r>
+      <w:proofErr w:type="spellStart"/>
+      <w:r>
+        <w:t>impementacion</w:t>
+      </w:r>
+      <w:proofErr w:type="spellEnd"/>
+      <w:r>
+        <w:t xml:space="preserve"> </w:t>
+      </w:r>
+    </w:p>
+    <w:p/>
+    <w:p>
+      <w:pPr>
+        <w:autoSpaceDE w:val="0"/>
+        <w:autoSpaceDN w:val="0"/>
+        <w:adjustRightInd w:val="0"/>
+        <w:spacing w:after="0" w:line="240" w:lineRule="auto"/>
+      </w:pPr>
+      <w:r>
+        <w:t>Req-sw-LCD-</w:t>
+      </w:r>
+      <w:proofErr w:type="gramStart"/>
+      <w:r>
+        <w:t>01  (</w:t>
+      </w:r>
+      <w:proofErr w:type="gramEnd"/>
+      <w:r>
+        <w:t>F/NF)</w:t>
+      </w:r>
+    </w:p>
+    <w:p>
+      <w:pPr>
+        <w:autoSpaceDE w:val="0"/>
+        <w:autoSpaceDN w:val="0"/>
+        <w:adjustRightInd w:val="0"/>
+        <w:spacing w:after="0" w:line="240" w:lineRule="auto"/>
+      </w:pPr>
+      <w:r>
+        <w:t xml:space="preserve"> </w:t>
+      </w:r>
+      <w:r>
+        <w:t>“</w:t>
+      </w:r>
+      <w:proofErr w:type="spellStart"/>
+      <w:r>
+        <w:t>Req</w:t>
+      </w:r>
+      <w:proofErr w:type="spellEnd"/>
+      <w:r>
+        <w:t xml:space="preserve">” quiere decir </w:t>
+      </w:r>
+      <w:proofErr w:type="spellStart"/>
+      <w:r>
+        <w:t>quisito</w:t>
+      </w:r>
+      <w:proofErr w:type="spellEnd"/>
+      <w:r>
+        <w:t xml:space="preserve"> </w:t>
+      </w:r>
+    </w:p>
+    <w:p>
+      <w:pPr>
+        <w:autoSpaceDE w:val="0"/>
+        <w:autoSpaceDN w:val="0"/>
+        <w:adjustRightInd w:val="0"/>
+        <w:spacing w:after="0" w:line="240" w:lineRule="auto"/>
+      </w:pPr>
+      <w:r>
+        <w:t>“</w:t>
+      </w:r>
+      <w:proofErr w:type="spellStart"/>
+      <w:r>
+        <w:t>sw</w:t>
+      </w:r>
+      <w:proofErr w:type="spellEnd"/>
+      <w:r>
+        <w:t xml:space="preserve">” quiere decir </w:t>
+      </w:r>
+      <w:r>
+        <w:t>software</w:t>
+      </w:r>
+      <w:r>
+        <w:t xml:space="preserve"> </w:t>
+      </w:r>
+    </w:p>
+    <w:p>
+      <w:pPr>
+        <w:autoSpaceDE w:val="0"/>
+        <w:autoSpaceDN w:val="0"/>
+        <w:adjustRightInd w:val="0"/>
+        <w:spacing w:after="0" w:line="240" w:lineRule="auto"/>
+      </w:pPr>
+      <w:r>
+        <w:t xml:space="preserve">LCD quiere decir </w:t>
+      </w:r>
+      <w:proofErr w:type="spellStart"/>
+      <w:r>
+        <w:t>modulo</w:t>
+      </w:r>
+      <w:proofErr w:type="spellEnd"/>
+      <w:r>
+        <w:t xml:space="preserve"> de software </w:t>
+      </w:r>
+    </w:p>
+    <w:p>
+      <w:pPr>
+        <w:autoSpaceDE w:val="0"/>
+        <w:autoSpaceDN w:val="0"/>
+        <w:adjustRightInd w:val="0"/>
+        <w:spacing w:after="0" w:line="240" w:lineRule="auto"/>
+      </w:pPr>
+      <w:r>
+        <w:t xml:space="preserve"> 00 numero identificador del requisito </w:t>
+      </w:r>
+    </w:p>
+    <w:p/>
+    <w:p>
+      <w:r>
+        <w:t xml:space="preserve">Requisitos de Pruebas </w:t>
+      </w:r>
+    </w:p>
+    <w:p>
+      <w:r>
+        <w:t>Req-pr-LCD-01</w:t>
+      </w:r>
+    </w:p>
+    <w:p/>
+    <w:p>
+      <w:r>
+        <w:t xml:space="preserve">Identificación de </w:t>
+      </w:r>
+      <w:proofErr w:type="spellStart"/>
+      <w:r>
+        <w:t>TIquets</w:t>
+      </w:r>
+      <w:proofErr w:type="spellEnd"/>
+      <w:r>
+        <w:t xml:space="preserve"> </w:t>
+      </w:r>
+      <w:r>
+        <w:t xml:space="preserve">para tareas </w:t>
+      </w:r>
+    </w:p>
+    <w:p/>
+    <w:p/>
+    <w:p/>
+    <w:bookmarkEnd w:id="0"/>
+    <w:p/>
+    <w:p>
       <w:r>
         <w:lastRenderedPageBreak/>
+        <w:t xml:space="preserve">Identificación de </w:t>
+      </w:r>
+      <w:r>
+        <w:t>inconformidades con requisitos</w:t>
+      </w:r>
+    </w:p>
+    <w:p/>
+    <w:p/>
+    <w:p/>
+    <w:p/>
+    <w:p/>
+    <w:p/>
+    <w:p/>
+    <w:p/>
+    <w:p/>
+    <w:p/>
+    <w:p/>
+    <w:p/>
+    <w:p/>
+    <w:p/>
+    <w:p/>
+    <w:p/>
+    <w:p/>
+    <w:p/>
+    <w:p/>
+    <w:p/>
+    <w:p/>
+    <w:p/>
+    <w:p/>
+    <w:p/>
+    <w:p/>
+    <w:p>
+      <w:pPr>
+        <w:pStyle w:val="Heading1"/>
+        <w:numPr>
+          <w:ilvl w:val="0"/>
+          <w:numId w:val="2"/>
+        </w:numPr>
+      </w:pPr>
+      <w:proofErr w:type="spellStart"/>
+      <w:r>
+        <w:t>Analisis</w:t>
+      </w:r>
+      <w:proofErr w:type="spellEnd"/>
+      <w:r>
+        <w:t xml:space="preserve"> de requisitos de cliente </w:t>
+      </w:r>
+    </w:p>
+    <w:p>
+      <w:pPr>
+        <w:autoSpaceDE w:val="0"/>
+        <w:autoSpaceDN w:val="0"/>
+        <w:adjustRightInd w:val="0"/>
+        <w:spacing w:after="0" w:line="240" w:lineRule="auto"/>
+      </w:pPr>
+      <w:r>
         <w:t>Req-cl-01</w:t>
       </w:r>
     </w:p>
@@ -1428,7 +1947,6 @@
     <w:p/>
     <w:p>
       <w:r>
-        <w:lastRenderedPageBreak/>
         <w:t>Req-cl-07</w:t>
       </w:r>
     </w:p>
@@ -1457,6 +1975,7 @@
           <w:noProof/>
           <w:lang w:val="en-US"/>
         </w:rPr>
+        <w:lastRenderedPageBreak/>
         <w:drawing>
           <wp:inline distT="0" distB="0" distL="0" distR="0" wp14:anchorId="0A518D90" wp14:editId="59D6EA9A">
             <wp:extent cx="1962150" cy="962025"/>
@@ -1758,7 +2277,6 @@
           <w:rFonts w:ascii="Calibri" w:hAnsi="Calibri" w:cs="Calibri"/>
           <w:color w:val="000000"/>
         </w:rPr>
-        <w:lastRenderedPageBreak/>
         <w:t>Se debe considerar en el diseño que:</w:t>
       </w:r>
     </w:p>
@@ -1813,6 +2331,7 @@
           <w:rFonts w:ascii="Times New Roman" w:hAnsi="Times New Roman" w:cs="Times New Roman"/>
           <w:color w:val="000000"/>
         </w:rPr>
+        <w:lastRenderedPageBreak/>
         <w:t>●</w:t>
       </w:r>
       <w:r>
@@ -2385,7 +2904,6 @@
           <w:noProof/>
           <w:lang w:val="en-US"/>
         </w:rPr>
-        <w:lastRenderedPageBreak/>
         <w:drawing>
           <wp:inline distT="0" distB="0" distL="0" distR="0" wp14:anchorId="65B07290" wp14:editId="676B8763">
             <wp:extent cx="1293284" cy="3038475"/>
@@ -2423,6 +2941,95 @@
         </w:drawing>
       </w:r>
     </w:p>
+    <w:p/>
+    <w:p/>
+    <w:p/>
+    <w:p/>
+    <w:p/>
+    <w:p/>
+    <w:p/>
+    <w:p/>
+    <w:p/>
+    <w:p/>
+    <w:p/>
+    <w:p/>
+    <w:p/>
+    <w:p/>
+    <w:p/>
+    <w:p/>
+    <w:p/>
+    <w:p/>
+    <w:p>
+      <w:pPr>
+        <w:pStyle w:val="Heading1"/>
+        <w:numPr>
+          <w:ilvl w:val="0"/>
+          <w:numId w:val="2"/>
+        </w:numPr>
+      </w:pPr>
+      <w:r>
+        <w:t xml:space="preserve">Requisitos de sistema </w:t>
+      </w:r>
+    </w:p>
+    <w:p/>
+    <w:p/>
+    <w:p/>
+    <w:p/>
+    <w:p/>
+    <w:p/>
+    <w:p/>
+    <w:p/>
+    <w:p/>
+    <w:p/>
+    <w:p/>
+    <w:p/>
+    <w:p/>
+    <w:p/>
+    <w:p/>
+    <w:p/>
+    <w:p/>
+    <w:p/>
+    <w:p/>
+    <w:p/>
+    <w:p/>
+    <w:p/>
+    <w:p/>
+    <w:p/>
+    <w:p/>
+    <w:p/>
+    <w:p/>
+    <w:p/>
+    <w:p>
+      <w:pPr>
+        <w:pStyle w:val="Heading1"/>
+        <w:numPr>
+          <w:ilvl w:val="0"/>
+          <w:numId w:val="2"/>
+        </w:numPr>
+      </w:pPr>
+      <w:r>
+        <w:t>Requisitos de Arquitectura</w:t>
+      </w:r>
+    </w:p>
+    <w:p/>
+    <w:p/>
+    <w:p>
+      <w:pPr>
+        <w:pStyle w:val="Heading1"/>
+        <w:numPr>
+          <w:ilvl w:val="0"/>
+          <w:numId w:val="2"/>
+        </w:numPr>
+      </w:pPr>
+      <w:proofErr w:type="spellStart"/>
+      <w:r>
+        <w:t>Resitos</w:t>
+      </w:r>
+      <w:proofErr w:type="spellEnd"/>
+      <w:r>
+        <w:t xml:space="preserve"> de Software </w:t>
+      </w:r>
+    </w:p>
     <w:sectPr>
       <w:pgSz w:w="12240" w:h="15840"/>
       <w:pgMar w:top="1440" w:right="1440" w:bottom="1350" w:left="1440" w:header="720" w:footer="720" w:gutter="0"/>
@@ -2550,8 +3157,188 @@
       </w:rPr>
     </w:lvl>
   </w:abstractNum>
+  <w:abstractNum w:abstractNumId="1" w15:restartNumberingAfterBreak="0">
+    <w:nsid w:val="388911CA"/>
+    <w:multiLevelType w:val="hybridMultilevel"/>
+    <w:tmpl w:val="DE54F02C"/>
+    <w:lvl w:ilvl="0" w:tplc="C5967DFE">
+      <w:numFmt w:val="decimalZero"/>
+      <w:lvlText w:val="%1-"/>
+      <w:lvlJc w:val="left"/>
+      <w:pPr>
+        <w:ind w:left="720" w:hanging="360"/>
+      </w:pPr>
+      <w:rPr>
+        <w:rFonts w:hint="default"/>
+      </w:rPr>
+    </w:lvl>
+    <w:lvl w:ilvl="1" w:tplc="04090019" w:tentative="1">
+      <w:start w:val="1"/>
+      <w:numFmt w:val="lowerLetter"/>
+      <w:lvlText w:val="%2."/>
+      <w:lvlJc w:val="left"/>
+      <w:pPr>
+        <w:ind w:left="1440" w:hanging="360"/>
+      </w:pPr>
+    </w:lvl>
+    <w:lvl w:ilvl="2" w:tplc="0409001B" w:tentative="1">
+      <w:start w:val="1"/>
+      <w:numFmt w:val="lowerRoman"/>
+      <w:lvlText w:val="%3."/>
+      <w:lvlJc w:val="right"/>
+      <w:pPr>
+        <w:ind w:left="2160" w:hanging="180"/>
+      </w:pPr>
+    </w:lvl>
+    <w:lvl w:ilvl="3" w:tplc="0409000F" w:tentative="1">
+      <w:start w:val="1"/>
+      <w:numFmt w:val="decimal"/>
+      <w:lvlText w:val="%4."/>
+      <w:lvlJc w:val="left"/>
+      <w:pPr>
+        <w:ind w:left="2880" w:hanging="360"/>
+      </w:pPr>
+    </w:lvl>
+    <w:lvl w:ilvl="4" w:tplc="04090019" w:tentative="1">
+      <w:start w:val="1"/>
+      <w:numFmt w:val="lowerLetter"/>
+      <w:lvlText w:val="%5."/>
+      <w:lvlJc w:val="left"/>
+      <w:pPr>
+        <w:ind w:left="3600" w:hanging="360"/>
+      </w:pPr>
+    </w:lvl>
+    <w:lvl w:ilvl="5" w:tplc="0409001B" w:tentative="1">
+      <w:start w:val="1"/>
+      <w:numFmt w:val="lowerRoman"/>
+      <w:lvlText w:val="%6."/>
+      <w:lvlJc w:val="right"/>
+      <w:pPr>
+        <w:ind w:left="4320" w:hanging="180"/>
+      </w:pPr>
+    </w:lvl>
+    <w:lvl w:ilvl="6" w:tplc="0409000F" w:tentative="1">
+      <w:start w:val="1"/>
+      <w:numFmt w:val="decimal"/>
+      <w:lvlText w:val="%7."/>
+      <w:lvlJc w:val="left"/>
+      <w:pPr>
+        <w:ind w:left="5040" w:hanging="360"/>
+      </w:pPr>
+    </w:lvl>
+    <w:lvl w:ilvl="7" w:tplc="04090019" w:tentative="1">
+      <w:start w:val="1"/>
+      <w:numFmt w:val="lowerLetter"/>
+      <w:lvlText w:val="%8."/>
+      <w:lvlJc w:val="left"/>
+      <w:pPr>
+        <w:ind w:left="5760" w:hanging="360"/>
+      </w:pPr>
+    </w:lvl>
+    <w:lvl w:ilvl="8" w:tplc="0409001B" w:tentative="1">
+      <w:start w:val="1"/>
+      <w:numFmt w:val="lowerRoman"/>
+      <w:lvlText w:val="%9."/>
+      <w:lvlJc w:val="right"/>
+      <w:pPr>
+        <w:ind w:left="6480" w:hanging="180"/>
+      </w:pPr>
+    </w:lvl>
+  </w:abstractNum>
+  <w:abstractNum w:abstractNumId="2" w15:restartNumberingAfterBreak="0">
+    <w:nsid w:val="45341164"/>
+    <w:multiLevelType w:val="hybridMultilevel"/>
+    <w:tmpl w:val="04E8B6F8"/>
+    <w:lvl w:ilvl="0" w:tplc="0409000F">
+      <w:start w:val="1"/>
+      <w:numFmt w:val="decimal"/>
+      <w:lvlText w:val="%1."/>
+      <w:lvlJc w:val="left"/>
+      <w:pPr>
+        <w:ind w:left="720" w:hanging="360"/>
+      </w:pPr>
+    </w:lvl>
+    <w:lvl w:ilvl="1" w:tplc="04090019" w:tentative="1">
+      <w:start w:val="1"/>
+      <w:numFmt w:val="lowerLetter"/>
+      <w:lvlText w:val="%2."/>
+      <w:lvlJc w:val="left"/>
+      <w:pPr>
+        <w:ind w:left="1440" w:hanging="360"/>
+      </w:pPr>
+    </w:lvl>
+    <w:lvl w:ilvl="2" w:tplc="0409001B" w:tentative="1">
+      <w:start w:val="1"/>
+      <w:numFmt w:val="lowerRoman"/>
+      <w:lvlText w:val="%3."/>
+      <w:lvlJc w:val="right"/>
+      <w:pPr>
+        <w:ind w:left="2160" w:hanging="180"/>
+      </w:pPr>
+    </w:lvl>
+    <w:lvl w:ilvl="3" w:tplc="0409000F" w:tentative="1">
+      <w:start w:val="1"/>
+      <w:numFmt w:val="decimal"/>
+      <w:lvlText w:val="%4."/>
+      <w:lvlJc w:val="left"/>
+      <w:pPr>
+        <w:ind w:left="2880" w:hanging="360"/>
+      </w:pPr>
+    </w:lvl>
+    <w:lvl w:ilvl="4" w:tplc="04090019" w:tentative="1">
+      <w:start w:val="1"/>
+      <w:numFmt w:val="lowerLetter"/>
+      <w:lvlText w:val="%5."/>
+      <w:lvlJc w:val="left"/>
+      <w:pPr>
+        <w:ind w:left="3600" w:hanging="360"/>
+      </w:pPr>
+    </w:lvl>
+    <w:lvl w:ilvl="5" w:tplc="0409001B" w:tentative="1">
+      <w:start w:val="1"/>
+      <w:numFmt w:val="lowerRoman"/>
+      <w:lvlText w:val="%6."/>
+      <w:lvlJc w:val="right"/>
+      <w:pPr>
+        <w:ind w:left="4320" w:hanging="180"/>
+      </w:pPr>
+    </w:lvl>
+    <w:lvl w:ilvl="6" w:tplc="0409000F" w:tentative="1">
+      <w:start w:val="1"/>
+      <w:numFmt w:val="decimal"/>
+      <w:lvlText w:val="%7."/>
+      <w:lvlJc w:val="left"/>
+      <w:pPr>
+        <w:ind w:left="5040" w:hanging="360"/>
+      </w:pPr>
+    </w:lvl>
+    <w:lvl w:ilvl="7" w:tplc="04090019" w:tentative="1">
+      <w:start w:val="1"/>
+      <w:numFmt w:val="lowerLetter"/>
+      <w:lvlText w:val="%8."/>
+      <w:lvlJc w:val="left"/>
+      <w:pPr>
+        <w:ind w:left="5760" w:hanging="360"/>
+      </w:pPr>
+    </w:lvl>
+    <w:lvl w:ilvl="8" w:tplc="0409001B" w:tentative="1">
+      <w:start w:val="1"/>
+      <w:numFmt w:val="lowerRoman"/>
+      <w:lvlText w:val="%9."/>
+      <w:lvlJc w:val="right"/>
+      <w:pPr>
+        <w:ind w:left="6480" w:hanging="180"/>
+      </w:pPr>
+    </w:lvl>
+  </w:abstractNum>
   <w:num w:numId="1">
     <w:abstractNumId w:val="0"/>
+  </w:num>
+  <w:num w:numId="2">
+    <w:abstractNumId w:val="2"/>
+  </w:num>
+  <w:num w:numId="3">
+    <w:abstractNumId w:val="1"/>
   </w:num>
 </w:numbering>
 </file>
@@ -2953,6 +3740,27 @@
       <w:lang w:val="es-MX"/>
     </w:rPr>
   </w:style>
+  <w:style w:type="paragraph" w:styleId="Heading1">
+    <w:name w:val="heading 1"/>
+    <w:basedOn w:val="Normal"/>
+    <w:next w:val="Normal"/>
+    <w:link w:val="Heading1Char"/>
+    <w:uiPriority w:val="9"/>
+    <w:qFormat/>
+    <w:rsid w:val="00874606"/>
+    <w:pPr>
+      <w:keepNext/>
+      <w:keepLines/>
+      <w:spacing w:before="240" w:after="0"/>
+      <w:outlineLvl w:val="0"/>
+    </w:pPr>
+    <w:rPr>
+      <w:rFonts w:asciiTheme="majorHAnsi" w:eastAsiaTheme="majorEastAsia" w:hAnsiTheme="majorHAnsi" w:cstheme="majorBidi"/>
+      <w:color w:val="2E74B5" w:themeColor="accent1" w:themeShade="BF"/>
+      <w:sz w:val="32"/>
+      <w:szCs w:val="32"/>
+    </w:rPr>
+  </w:style>
   <w:style w:type="character" w:default="1" w:styleId="DefaultParagraphFont">
     <w:name w:val="Default Paragraph Font"/>
     <w:uiPriority w:val="1"/>
@@ -3013,6 +3821,20 @@
       <w:ind w:left="720"/>
       <w:contextualSpacing/>
     </w:pPr>
+  </w:style>
+  <w:style w:type="character" w:customStyle="1" w:styleId="Heading1Char">
+    <w:name w:val="Heading 1 Char"/>
+    <w:basedOn w:val="DefaultParagraphFont"/>
+    <w:link w:val="Heading1"/>
+    <w:uiPriority w:val="9"/>
+    <w:rsid w:val="00874606"/>
+    <w:rPr>
+      <w:rFonts w:asciiTheme="majorHAnsi" w:eastAsiaTheme="majorEastAsia" w:hAnsiTheme="majorHAnsi" w:cstheme="majorBidi"/>
+      <w:color w:val="2E74B5" w:themeColor="accent1" w:themeShade="BF"/>
+      <w:sz w:val="32"/>
+      <w:szCs w:val="32"/>
+      <w:lang w:val="es-MX"/>
+    </w:rPr>
   </w:style>
 </w:styles>
 </file>

</xml_diff>

<commit_message>
actualizar requisiros del cliente
</commit_message>
<xml_diff>
--- a/Documentacion/requisitos de cliente.docx
+++ b/Documentacion/requisitos de cliente.docx
@@ -10,11 +10,13 @@
           <w:docPartUnique/>
         </w:docPartObj>
       </w:sdtPr>
+      <w:sdtEndPr/>
       <w:sdtContent>
         <w:p>
           <w:r>
             <w:rPr>
               <w:noProof/>
+              <w:lang w:val="es-419" w:eastAsia="es-419"/>
             </w:rPr>
             <mc:AlternateContent>
               <mc:Choice Requires="wpg">
@@ -197,10 +199,11 @@
                                       <w:calendar w:val="gregorian"/>
                                     </w:date>
                                   </w:sdtPr>
+                                  <w:sdtEndPr/>
                                   <w:sdtContent>
                                     <w:p>
                                       <w:pPr>
-                                        <w:pStyle w:val="NoSpacing"/>
+                                        <w:pStyle w:val="Sinespaciado"/>
                                         <w:rPr>
                                           <w:color w:val="FFFFFF" w:themeColor="background1"/>
                                           <w:sz w:val="96"/>
@@ -281,10 +284,11 @@
                                     <w:dataBinding w:prefixMappings="xmlns:ns0='http://schemas.openxmlformats.org/package/2006/metadata/core-properties' xmlns:ns1='http://purl.org/dc/elements/1.1/'" w:xpath="/ns0:coreProperties[1]/ns1:creator[1]" w:storeItemID="{6C3C8BC8-F283-45AE-878A-BAB7291924A1}"/>
                                     <w:text/>
                                   </w:sdtPr>
+                                  <w:sdtEndPr/>
                                   <w:sdtContent>
                                     <w:p>
                                       <w:pPr>
-                                        <w:pStyle w:val="NoSpacing"/>
+                                        <w:pStyle w:val="Sinespaciado"/>
                                         <w:spacing w:line="360" w:lineRule="auto"/>
                                         <w:rPr>
                                           <w:color w:val="FFFFFF" w:themeColor="background1"/>
@@ -310,10 +314,11 @@
                                     <w:dataBinding w:prefixMappings="xmlns:ns0='http://schemas.openxmlformats.org/officeDocument/2006/extended-properties'" w:xpath="/ns0:Properties[1]/ns0:Company[1]" w:storeItemID="{6668398D-A668-4E3E-A5EB-62B293D839F1}"/>
                                     <w:text/>
                                   </w:sdtPr>
+                                  <w:sdtEndPr/>
                                   <w:sdtContent>
                                     <w:p>
                                       <w:pPr>
-                                        <w:pStyle w:val="NoSpacing"/>
+                                        <w:pStyle w:val="Sinespaciado"/>
                                         <w:spacing w:line="360" w:lineRule="auto"/>
                                         <w:rPr>
                                           <w:color w:val="FFFFFF" w:themeColor="background1"/>
@@ -343,10 +348,11 @@
                                       <w:calendar w:val="gregorian"/>
                                     </w:date>
                                   </w:sdtPr>
+                                  <w:sdtEndPr/>
                                   <w:sdtContent>
                                     <w:p>
                                       <w:pPr>
-                                        <w:pStyle w:val="NoSpacing"/>
+                                        <w:pStyle w:val="Sinespaciado"/>
                                         <w:spacing w:line="360" w:lineRule="auto"/>
                                         <w:rPr>
                                           <w:color w:val="FFFFFF" w:themeColor="background1"/>
@@ -540,6 +546,7 @@
           <w:r>
             <w:rPr>
               <w:noProof/>
+              <w:lang w:val="es-419" w:eastAsia="es-419"/>
             </w:rPr>
             <mc:AlternateContent>
               <mc:Choice Requires="wps">
@@ -608,10 +615,11 @@
                                   <w:dataBinding w:prefixMappings="xmlns:ns0='http://schemas.openxmlformats.org/package/2006/metadata/core-properties' xmlns:ns1='http://purl.org/dc/elements/1.1/'" w:xpath="/ns0:coreProperties[1]/ns1:title[1]" w:storeItemID="{6C3C8BC8-F283-45AE-878A-BAB7291924A1}"/>
                                   <w:text/>
                                 </w:sdtPr>
+                                <w:sdtEndPr/>
                                 <w:sdtContent>
                                   <w:p>
                                     <w:pPr>
-                                      <w:pStyle w:val="NoSpacing"/>
+                                      <w:pStyle w:val="Sinespaciado"/>
                                       <w:jc w:val="right"/>
                                       <w:rPr>
                                         <w:color w:val="FFFFFF" w:themeColor="background1"/>
@@ -619,41 +627,14 @@
                                         <w:szCs w:val="72"/>
                                       </w:rPr>
                                     </w:pPr>
-                                    <w:proofErr w:type="spellStart"/>
                                     <w:r>
                                       <w:rPr>
                                         <w:color w:val="FFFFFF" w:themeColor="background1"/>
                                         <w:sz w:val="72"/>
                                         <w:szCs w:val="72"/>
+                                        <w:lang w:val="es-419"/>
                                       </w:rPr>
-                                      <w:t>Requisitos</w:t>
-                                    </w:r>
-                                    <w:proofErr w:type="spellEnd"/>
-                                    <w:r>
-                                      <w:rPr>
-                                        <w:color w:val="FFFFFF" w:themeColor="background1"/>
-                                        <w:sz w:val="72"/>
-                                        <w:szCs w:val="72"/>
-                                      </w:rPr>
-                                      <w:t xml:space="preserve"> de </w:t>
-                                    </w:r>
-                                    <w:proofErr w:type="spellStart"/>
-                                    <w:r>
-                                      <w:rPr>
-                                        <w:color w:val="FFFFFF" w:themeColor="background1"/>
-                                        <w:sz w:val="72"/>
-                                        <w:szCs w:val="72"/>
-                                      </w:rPr>
-                                      <w:t>cliente</w:t>
-                                    </w:r>
-                                    <w:proofErr w:type="spellEnd"/>
-                                    <w:r>
-                                      <w:rPr>
-                                        <w:color w:val="FFFFFF" w:themeColor="background1"/>
-                                        <w:sz w:val="72"/>
-                                        <w:szCs w:val="72"/>
-                                      </w:rPr>
-                                      <w:t xml:space="preserve"> </w:t>
+                                      <w:t>Requisitos de cliente</w:t>
                                     </w:r>
                                   </w:p>
                                 </w:sdtContent>
@@ -692,10 +673,11 @@
                             <w:dataBinding w:prefixMappings="xmlns:ns0='http://schemas.openxmlformats.org/package/2006/metadata/core-properties' xmlns:ns1='http://purl.org/dc/elements/1.1/'" w:xpath="/ns0:coreProperties[1]/ns1:title[1]" w:storeItemID="{6C3C8BC8-F283-45AE-878A-BAB7291924A1}"/>
                             <w:text/>
                           </w:sdtPr>
+                          <w:sdtEndPr/>
                           <w:sdtContent>
                             <w:p>
                               <w:pPr>
-                                <w:pStyle w:val="NoSpacing"/>
+                                <w:pStyle w:val="Sinespaciado"/>
                                 <w:jc w:val="right"/>
                                 <w:rPr>
                                   <w:color w:val="FFFFFF" w:themeColor="background1"/>
@@ -703,41 +685,14 @@
                                   <w:szCs w:val="72"/>
                                 </w:rPr>
                               </w:pPr>
-                              <w:proofErr w:type="spellStart"/>
                               <w:r>
                                 <w:rPr>
                                   <w:color w:val="FFFFFF" w:themeColor="background1"/>
                                   <w:sz w:val="72"/>
                                   <w:szCs w:val="72"/>
+                                  <w:lang w:val="es-419"/>
                                 </w:rPr>
-                                <w:t>Requisitos</w:t>
-                              </w:r>
-                              <w:proofErr w:type="spellEnd"/>
-                              <w:r>
-                                <w:rPr>
-                                  <w:color w:val="FFFFFF" w:themeColor="background1"/>
-                                  <w:sz w:val="72"/>
-                                  <w:szCs w:val="72"/>
-                                </w:rPr>
-                                <w:t xml:space="preserve"> de </w:t>
-                              </w:r>
-                              <w:proofErr w:type="spellStart"/>
-                              <w:r>
-                                <w:rPr>
-                                  <w:color w:val="FFFFFF" w:themeColor="background1"/>
-                                  <w:sz w:val="72"/>
-                                  <w:szCs w:val="72"/>
-                                </w:rPr>
-                                <w:t>cliente</w:t>
-                              </w:r>
-                              <w:proofErr w:type="spellEnd"/>
-                              <w:r>
-                                <w:rPr>
-                                  <w:color w:val="FFFFFF" w:themeColor="background1"/>
-                                  <w:sz w:val="72"/>
-                                  <w:szCs w:val="72"/>
-                                </w:rPr>
-                                <w:t xml:space="preserve"> </w:t>
+                                <w:t>Requisitos de cliente</w:t>
                               </w:r>
                             </w:p>
                           </w:sdtContent>
@@ -755,6 +710,7 @@
           <w:r>
             <w:rPr>
               <w:noProof/>
+              <w:lang w:val="es-419" w:eastAsia="es-419"/>
             </w:rPr>
             <w:drawing>
               <wp:anchor distT="0" distB="0" distL="114300" distR="114300" simplePos="0" relativeHeight="251660288" behindDoc="0" locked="0" layoutInCell="0" allowOverlap="1">
@@ -828,7 +784,6 @@
       </w:r>
     </w:p>
     <w:p>
-      <w:bookmarkStart w:id="0" w:name="_GoBack"/>
       <w:r>
         <w:t xml:space="preserve">Requisitos de cliente </w:t>
       </w:r>
@@ -920,45 +875,121 @@
         <w:adjustRightInd w:val="0"/>
         <w:spacing w:after="0" w:line="240" w:lineRule="auto"/>
         <w:rPr>
-          <w:lang w:val="en-US"/>
-        </w:rPr>
-      </w:pPr>
-      <w:r>
-        <w:rPr>
-          <w:lang w:val="en-US"/>
-        </w:rPr>
-        <w:t>Req-</w:t>
-      </w:r>
-      <w:r>
-        <w:rPr>
-          <w:lang w:val="en-US"/>
-        </w:rPr>
+          <w:lang w:val="es-419"/>
+        </w:rPr>
+      </w:pPr>
+      <w:r>
+        <w:rPr>
+          <w:lang w:val="es-419"/>
+        </w:rPr>
+        <w:t>Req-sys-LCD-</w:t>
+      </w:r>
+      <w:proofErr w:type="gramStart"/>
+      <w:r>
+        <w:rPr>
+          <w:lang w:val="es-419"/>
+        </w:rPr>
+        <w:t>01  (</w:t>
+      </w:r>
+      <w:proofErr w:type="gramEnd"/>
+      <w:r>
+        <w:rPr>
+          <w:lang w:val="es-419"/>
+        </w:rPr>
+        <w:t>F/NF)</w:t>
+      </w:r>
+    </w:p>
+    <w:p>
+      <w:pPr>
+        <w:autoSpaceDE w:val="0"/>
+        <w:autoSpaceDN w:val="0"/>
+        <w:adjustRightInd w:val="0"/>
+        <w:spacing w:after="0" w:line="240" w:lineRule="auto"/>
+      </w:pPr>
+      <w:r>
+        <w:rPr>
+          <w:lang w:val="es-419"/>
+        </w:rPr>
+        <w:t xml:space="preserve"> </w:t>
+      </w:r>
+      <w:r>
+        <w:t>“</w:t>
+      </w:r>
+      <w:proofErr w:type="spellStart"/>
+      <w:r>
+        <w:t>Req</w:t>
+      </w:r>
+      <w:proofErr w:type="spellEnd"/>
+      <w:r>
+        <w:t xml:space="preserve">” quiere decir </w:t>
+      </w:r>
+      <w:proofErr w:type="spellStart"/>
+      <w:r>
+        <w:t>quisito</w:t>
+      </w:r>
+      <w:proofErr w:type="spellEnd"/>
+      <w:r>
+        <w:t xml:space="preserve"> </w:t>
+      </w:r>
+    </w:p>
+    <w:p>
+      <w:pPr>
+        <w:autoSpaceDE w:val="0"/>
+        <w:autoSpaceDN w:val="0"/>
+        <w:adjustRightInd w:val="0"/>
+        <w:spacing w:after="0" w:line="240" w:lineRule="auto"/>
+      </w:pPr>
+      <w:r>
+        <w:t>“</w:t>
+      </w:r>
+      <w:proofErr w:type="spellStart"/>
+      <w:r>
         <w:t>sys</w:t>
       </w:r>
-      <w:r>
-        <w:rPr>
-          <w:lang w:val="en-US"/>
-        </w:rPr>
-        <w:t>-</w:t>
-      </w:r>
-      <w:r>
-        <w:rPr>
-          <w:lang w:val="en-US"/>
-        </w:rPr>
-        <w:t>LCD-</w:t>
+      <w:proofErr w:type="spellEnd"/>
+      <w:r>
+        <w:t>” quiere decir sistema</w:t>
+      </w:r>
+    </w:p>
+    <w:p>
+      <w:pPr>
+        <w:autoSpaceDE w:val="0"/>
+        <w:autoSpaceDN w:val="0"/>
+        <w:adjustRightInd w:val="0"/>
+        <w:spacing w:after="0" w:line="240" w:lineRule="auto"/>
+      </w:pPr>
+      <w:r>
+        <w:t xml:space="preserve">LCD- quiere decir modulo </w:t>
+      </w:r>
+    </w:p>
+    <w:p>
+      <w:pPr>
+        <w:autoSpaceDE w:val="0"/>
+        <w:autoSpaceDN w:val="0"/>
+        <w:adjustRightInd w:val="0"/>
+        <w:spacing w:after="0" w:line="240" w:lineRule="auto"/>
+      </w:pPr>
+      <w:r>
+        <w:t xml:space="preserve"> 00 numero identificador del requisito </w:t>
+      </w:r>
+    </w:p>
+    <w:p/>
+    <w:p>
+      <w:pPr>
+        <w:autoSpaceDE w:val="0"/>
+        <w:autoSpaceDN w:val="0"/>
+        <w:adjustRightInd w:val="0"/>
+        <w:spacing w:after="0" w:line="240" w:lineRule="auto"/>
+      </w:pPr>
+      <w:r>
+        <w:t>Req-Arq-LCD-</w:t>
       </w:r>
       <w:proofErr w:type="gramStart"/>
       <w:r>
-        <w:rPr>
-          <w:lang w:val="en-US"/>
-        </w:rPr>
         <w:t>01  (</w:t>
       </w:r>
       <w:proofErr w:type="gramEnd"/>
       <w:r>
-        <w:rPr>
-          <w:lang w:val="en-US"/>
-        </w:rPr>
         <w:t>F/NF)</w:t>
       </w:r>
     </w:p>
@@ -970,9 +1001,6 @@
         <w:spacing w:after="0" w:line="240" w:lineRule="auto"/>
       </w:pPr>
       <w:r>
-        <w:rPr>
-          <w:lang w:val="en-US"/>
-        </w:rPr>
         <w:t xml:space="preserve"> </w:t>
       </w:r>
       <w:r>
@@ -1007,25 +1035,143 @@
       </w:r>
       <w:proofErr w:type="spellStart"/>
       <w:r>
-        <w:t>sys</w:t>
+        <w:t>arq</w:t>
       </w:r>
       <w:proofErr w:type="spellEnd"/>
       <w:r>
+        <w:t xml:space="preserve">” quiere decir arquitectura </w:t>
+      </w:r>
+    </w:p>
+    <w:p>
+      <w:pPr>
+        <w:autoSpaceDE w:val="0"/>
+        <w:autoSpaceDN w:val="0"/>
+        <w:adjustRightInd w:val="0"/>
+        <w:spacing w:after="0" w:line="240" w:lineRule="auto"/>
+      </w:pPr>
+      <w:r>
+        <w:t xml:space="preserve">LCD quiere decir </w:t>
+      </w:r>
+      <w:proofErr w:type="spellStart"/>
+      <w:r>
+        <w:t>modulo</w:t>
+      </w:r>
+      <w:proofErr w:type="spellEnd"/>
+      <w:r>
+        <w:t xml:space="preserve"> de software </w:t>
+      </w:r>
+    </w:p>
+    <w:p>
+      <w:pPr>
+        <w:autoSpaceDE w:val="0"/>
+        <w:autoSpaceDN w:val="0"/>
+        <w:adjustRightInd w:val="0"/>
+        <w:spacing w:after="0" w:line="240" w:lineRule="auto"/>
+      </w:pPr>
+      <w:r>
+        <w:t xml:space="preserve"> 00 numero identificador del requisito </w:t>
+      </w:r>
+    </w:p>
+    <w:p/>
+    <w:p>
+      <w:r>
+        <w:t xml:space="preserve">Requisitos de </w:t>
+      </w:r>
+      <w:proofErr w:type="spellStart"/>
+      <w:r>
+        <w:t>impementacion</w:t>
+      </w:r>
+      <w:proofErr w:type="spellEnd"/>
+      <w:r>
+        <w:t xml:space="preserve"> </w:t>
+      </w:r>
+    </w:p>
+    <w:p/>
+    <w:p>
+      <w:pPr>
+        <w:autoSpaceDE w:val="0"/>
+        <w:autoSpaceDN w:val="0"/>
+        <w:adjustRightInd w:val="0"/>
+        <w:spacing w:after="0" w:line="240" w:lineRule="auto"/>
+      </w:pPr>
+      <w:r>
+        <w:t>Req-sw-LCD-</w:t>
+      </w:r>
+      <w:proofErr w:type="gramStart"/>
+      <w:r>
+        <w:t>01  (</w:t>
+      </w:r>
+      <w:proofErr w:type="gramEnd"/>
+      <w:r>
+        <w:t>F/NF)</w:t>
+      </w:r>
+    </w:p>
+    <w:p>
+      <w:pPr>
+        <w:autoSpaceDE w:val="0"/>
+        <w:autoSpaceDN w:val="0"/>
+        <w:adjustRightInd w:val="0"/>
+        <w:spacing w:after="0" w:line="240" w:lineRule="auto"/>
+      </w:pPr>
+      <w:r>
+        <w:t xml:space="preserve"> </w:t>
+      </w:r>
+      <w:r>
+        <w:t>“</w:t>
+      </w:r>
+      <w:proofErr w:type="spellStart"/>
+      <w:r>
+        <w:t>Req</w:t>
+      </w:r>
+      <w:proofErr w:type="spellEnd"/>
+      <w:r>
         <w:t xml:space="preserve">” quiere decir </w:t>
       </w:r>
-      <w:r>
-        <w:t>sistema</w:t>
-      </w:r>
-    </w:p>
-    <w:p>
-      <w:pPr>
-        <w:autoSpaceDE w:val="0"/>
-        <w:autoSpaceDN w:val="0"/>
-        <w:adjustRightInd w:val="0"/>
-        <w:spacing w:after="0" w:line="240" w:lineRule="auto"/>
-      </w:pPr>
-      <w:r>
-        <w:t xml:space="preserve">LCD- quiere decir modulo </w:t>
+      <w:proofErr w:type="spellStart"/>
+      <w:r>
+        <w:t>quisito</w:t>
+      </w:r>
+      <w:proofErr w:type="spellEnd"/>
+      <w:r>
+        <w:t xml:space="preserve"> </w:t>
+      </w:r>
+    </w:p>
+    <w:p>
+      <w:pPr>
+        <w:autoSpaceDE w:val="0"/>
+        <w:autoSpaceDN w:val="0"/>
+        <w:adjustRightInd w:val="0"/>
+        <w:spacing w:after="0" w:line="240" w:lineRule="auto"/>
+      </w:pPr>
+      <w:r>
+        <w:t>“</w:t>
+      </w:r>
+      <w:proofErr w:type="spellStart"/>
+      <w:r>
+        <w:t>sw</w:t>
+      </w:r>
+      <w:proofErr w:type="spellEnd"/>
+      <w:r>
+        <w:t xml:space="preserve">” quiere decir software </w:t>
+      </w:r>
+    </w:p>
+    <w:p>
+      <w:pPr>
+        <w:autoSpaceDE w:val="0"/>
+        <w:autoSpaceDN w:val="0"/>
+        <w:adjustRightInd w:val="0"/>
+        <w:spacing w:after="0" w:line="240" w:lineRule="auto"/>
+      </w:pPr>
+      <w:r>
+        <w:t xml:space="preserve">LCD quiere decir </w:t>
+      </w:r>
+      <w:proofErr w:type="spellStart"/>
+      <w:r>
+        <w:t>modulo</w:t>
+      </w:r>
+      <w:proofErr w:type="spellEnd"/>
+      <w:r>
+        <w:t xml:space="preserve"> de software </w:t>
       </w:r>
     </w:p>
     <w:p>
@@ -1041,293 +1187,35 @@
     </w:p>
     <w:p/>
     <w:p>
-      <w:pPr>
-        <w:autoSpaceDE w:val="0"/>
-        <w:autoSpaceDN w:val="0"/>
-        <w:adjustRightInd w:val="0"/>
-        <w:spacing w:after="0" w:line="240" w:lineRule="auto"/>
-        <w:rPr>
-          <w:lang w:val="en-US"/>
-        </w:rPr>
-      </w:pPr>
-      <w:r>
-        <w:rPr>
-          <w:lang w:val="en-US"/>
-        </w:rPr>
-        <w:t>Req-</w:t>
-      </w:r>
-      <w:r>
-        <w:rPr>
-          <w:lang w:val="en-US"/>
-        </w:rPr>
-        <w:t>Arq</w:t>
-      </w:r>
-      <w:r>
-        <w:rPr>
-          <w:lang w:val="en-US"/>
-        </w:rPr>
-        <w:t>-LCD</w:t>
-      </w:r>
-      <w:r>
-        <w:rPr>
-          <w:lang w:val="en-US"/>
-        </w:rPr>
-        <w:t>-</w:t>
-      </w:r>
-      <w:proofErr w:type="gramStart"/>
-      <w:r>
-        <w:rPr>
-          <w:lang w:val="en-US"/>
-        </w:rPr>
-        <w:t>01  (</w:t>
-      </w:r>
-      <w:proofErr w:type="gramEnd"/>
-      <w:r>
-        <w:rPr>
-          <w:lang w:val="en-US"/>
-        </w:rPr>
-        <w:t>F/NF)</w:t>
-      </w:r>
-    </w:p>
-    <w:p>
-      <w:pPr>
-        <w:autoSpaceDE w:val="0"/>
-        <w:autoSpaceDN w:val="0"/>
-        <w:adjustRightInd w:val="0"/>
-        <w:spacing w:after="0" w:line="240" w:lineRule="auto"/>
-      </w:pPr>
-      <w:r>
-        <w:rPr>
-          <w:lang w:val="en-US"/>
-        </w:rPr>
+      <w:r>
+        <w:t xml:space="preserve">Requisitos de Pruebas </w:t>
+      </w:r>
+    </w:p>
+    <w:p>
+      <w:r>
+        <w:t>Req-pr-LCD-01</w:t>
+      </w:r>
+    </w:p>
+    <w:p/>
+    <w:p>
+      <w:r>
+        <w:t xml:space="preserve">Identificación de </w:t>
+      </w:r>
+      <w:proofErr w:type="spellStart"/>
+      <w:r>
+        <w:t>TIquets</w:t>
+      </w:r>
+      <w:proofErr w:type="spellEnd"/>
+      <w:r>
         <w:t xml:space="preserve"> </w:t>
       </w:r>
       <w:r>
-        <w:t>“</w:t>
-      </w:r>
-      <w:proofErr w:type="spellStart"/>
-      <w:r>
-        <w:t>Req</w:t>
-      </w:r>
-      <w:proofErr w:type="spellEnd"/>
-      <w:r>
-        <w:t xml:space="preserve">” quiere decir </w:t>
-      </w:r>
-      <w:proofErr w:type="spellStart"/>
-      <w:r>
-        <w:t>quisito</w:t>
-      </w:r>
-      <w:proofErr w:type="spellEnd"/>
-      <w:r>
-        <w:t xml:space="preserve"> </w:t>
-      </w:r>
-    </w:p>
-    <w:p>
-      <w:pPr>
-        <w:autoSpaceDE w:val="0"/>
-        <w:autoSpaceDN w:val="0"/>
-        <w:adjustRightInd w:val="0"/>
-        <w:spacing w:after="0" w:line="240" w:lineRule="auto"/>
-      </w:pPr>
-      <w:r>
-        <w:t>“</w:t>
-      </w:r>
-      <w:proofErr w:type="spellStart"/>
-      <w:r>
-        <w:t>arq</w:t>
-      </w:r>
-      <w:proofErr w:type="spellEnd"/>
-      <w:r>
-        <w:t xml:space="preserve">” quiere decir </w:t>
-      </w:r>
-      <w:r>
-        <w:t>arquitectura</w:t>
-      </w:r>
-      <w:r>
-        <w:t xml:space="preserve"> </w:t>
-      </w:r>
-    </w:p>
-    <w:p>
-      <w:pPr>
-        <w:autoSpaceDE w:val="0"/>
-        <w:autoSpaceDN w:val="0"/>
-        <w:adjustRightInd w:val="0"/>
-        <w:spacing w:after="0" w:line="240" w:lineRule="auto"/>
-      </w:pPr>
-      <w:r>
-        <w:t xml:space="preserve">LCD quiere decir </w:t>
-      </w:r>
-      <w:proofErr w:type="spellStart"/>
-      <w:r>
-        <w:t>modulo</w:t>
-      </w:r>
-      <w:proofErr w:type="spellEnd"/>
-      <w:r>
-        <w:t xml:space="preserve"> de software </w:t>
-      </w:r>
-    </w:p>
-    <w:p>
-      <w:pPr>
-        <w:autoSpaceDE w:val="0"/>
-        <w:autoSpaceDN w:val="0"/>
-        <w:adjustRightInd w:val="0"/>
-        <w:spacing w:after="0" w:line="240" w:lineRule="auto"/>
-      </w:pPr>
-      <w:r>
-        <w:t xml:space="preserve"> 00 numero identificador del requisito </w:t>
-      </w:r>
-    </w:p>
-    <w:p/>
-    <w:p>
-      <w:r>
-        <w:t xml:space="preserve">Requisitos de </w:t>
-      </w:r>
-      <w:proofErr w:type="spellStart"/>
-      <w:r>
-        <w:t>impementacion</w:t>
-      </w:r>
-      <w:proofErr w:type="spellEnd"/>
-      <w:r>
-        <w:t xml:space="preserve"> </w:t>
-      </w:r>
-    </w:p>
-    <w:p/>
-    <w:p>
-      <w:pPr>
-        <w:autoSpaceDE w:val="0"/>
-        <w:autoSpaceDN w:val="0"/>
-        <w:adjustRightInd w:val="0"/>
-        <w:spacing w:after="0" w:line="240" w:lineRule="auto"/>
-      </w:pPr>
-      <w:r>
-        <w:t>Req-sw-LCD-</w:t>
-      </w:r>
-      <w:proofErr w:type="gramStart"/>
-      <w:r>
-        <w:t>01  (</w:t>
-      </w:r>
-      <w:proofErr w:type="gramEnd"/>
-      <w:r>
-        <w:t>F/NF)</w:t>
-      </w:r>
-    </w:p>
-    <w:p>
-      <w:pPr>
-        <w:autoSpaceDE w:val="0"/>
-        <w:autoSpaceDN w:val="0"/>
-        <w:adjustRightInd w:val="0"/>
-        <w:spacing w:after="0" w:line="240" w:lineRule="auto"/>
-      </w:pPr>
-      <w:r>
-        <w:t xml:space="preserve"> </w:t>
-      </w:r>
-      <w:r>
-        <w:t>“</w:t>
-      </w:r>
-      <w:proofErr w:type="spellStart"/>
-      <w:r>
-        <w:t>Req</w:t>
-      </w:r>
-      <w:proofErr w:type="spellEnd"/>
-      <w:r>
-        <w:t xml:space="preserve">” quiere decir </w:t>
-      </w:r>
-      <w:proofErr w:type="spellStart"/>
-      <w:r>
-        <w:t>quisito</w:t>
-      </w:r>
-      <w:proofErr w:type="spellEnd"/>
-      <w:r>
-        <w:t xml:space="preserve"> </w:t>
-      </w:r>
-    </w:p>
-    <w:p>
-      <w:pPr>
-        <w:autoSpaceDE w:val="0"/>
-        <w:autoSpaceDN w:val="0"/>
-        <w:adjustRightInd w:val="0"/>
-        <w:spacing w:after="0" w:line="240" w:lineRule="auto"/>
-      </w:pPr>
-      <w:r>
-        <w:t>“</w:t>
-      </w:r>
-      <w:proofErr w:type="spellStart"/>
-      <w:r>
-        <w:t>sw</w:t>
-      </w:r>
-      <w:proofErr w:type="spellEnd"/>
-      <w:r>
-        <w:t xml:space="preserve">” quiere decir </w:t>
-      </w:r>
-      <w:r>
-        <w:t>software</w:t>
-      </w:r>
-      <w:r>
-        <w:t xml:space="preserve"> </w:t>
-      </w:r>
-    </w:p>
-    <w:p>
-      <w:pPr>
-        <w:autoSpaceDE w:val="0"/>
-        <w:autoSpaceDN w:val="0"/>
-        <w:adjustRightInd w:val="0"/>
-        <w:spacing w:after="0" w:line="240" w:lineRule="auto"/>
-      </w:pPr>
-      <w:r>
-        <w:t xml:space="preserve">LCD quiere decir </w:t>
-      </w:r>
-      <w:proofErr w:type="spellStart"/>
-      <w:r>
-        <w:t>modulo</w:t>
-      </w:r>
-      <w:proofErr w:type="spellEnd"/>
-      <w:r>
-        <w:t xml:space="preserve"> de software </w:t>
-      </w:r>
-    </w:p>
-    <w:p>
-      <w:pPr>
-        <w:autoSpaceDE w:val="0"/>
-        <w:autoSpaceDN w:val="0"/>
-        <w:adjustRightInd w:val="0"/>
-        <w:spacing w:after="0" w:line="240" w:lineRule="auto"/>
-      </w:pPr>
-      <w:r>
-        <w:t xml:space="preserve"> 00 numero identificador del requisito </w:t>
-      </w:r>
-    </w:p>
-    <w:p/>
-    <w:p>
-      <w:r>
-        <w:t xml:space="preserve">Requisitos de Pruebas </w:t>
-      </w:r>
-    </w:p>
-    <w:p>
-      <w:r>
-        <w:t>Req-pr-LCD-01</w:t>
-      </w:r>
-    </w:p>
-    <w:p/>
-    <w:p>
-      <w:r>
-        <w:t xml:space="preserve">Identificación de </w:t>
-      </w:r>
-      <w:proofErr w:type="spellStart"/>
-      <w:r>
-        <w:t>TIquets</w:t>
-      </w:r>
-      <w:proofErr w:type="spellEnd"/>
-      <w:r>
-        <w:t xml:space="preserve"> </w:t>
-      </w:r>
-      <w:r>
         <w:t xml:space="preserve">para tareas </w:t>
       </w:r>
     </w:p>
     <w:p/>
     <w:p/>
     <w:p/>
-    <w:bookmarkEnd w:id="0"/>
     <w:p/>
     <w:p>
       <w:r>
@@ -1363,9 +1251,11 @@
     <w:p/>
     <w:p/>
     <w:p/>
-    <w:p>
-      <w:pPr>
-        <w:pStyle w:val="Heading1"/>
+    <w:p/>
+    <w:p/>
+    <w:p>
+      <w:pPr>
+        <w:pStyle w:val="Ttulo1"/>
         <w:numPr>
           <w:ilvl w:val="0"/>
           <w:numId w:val="2"/>
@@ -1373,6 +1263,7 @@
       </w:pPr>
       <w:proofErr w:type="spellStart"/>
       <w:r>
+        <w:lastRenderedPageBreak/>
         <w:t>Analisis</w:t>
       </w:r>
       <w:proofErr w:type="spellEnd"/>
@@ -1398,9 +1289,8 @@
         <w:adjustRightInd w:val="0"/>
         <w:spacing w:after="0" w:line="240" w:lineRule="auto"/>
         <w:rPr>
-          <w:rFonts w:ascii="Times New Roman" w:hAnsi="Times New Roman" w:cs="Times New Roman"/>
-          <w:sz w:val="24"/>
-          <w:szCs w:val="24"/>
+          <w:rFonts w:ascii="Calibri" w:hAnsi="Calibri" w:cs="Calibri"/>
+          <w:color w:val="000000"/>
         </w:rPr>
       </w:pPr>
       <w:r>
@@ -1411,26 +1301,7 @@
           <w:rFonts w:ascii="Calibri" w:hAnsi="Calibri" w:cs="Calibri"/>
           <w:color w:val="000000"/>
         </w:rPr>
-        <w:t xml:space="preserve">Se controlará la velocidad de un motor de corriente directa mediante la aplicación de una </w:t>
-      </w:r>
-    </w:p>
-    <w:p>
-      <w:pPr>
-        <w:autoSpaceDE w:val="0"/>
-        <w:autoSpaceDN w:val="0"/>
-        <w:adjustRightInd w:val="0"/>
-        <w:spacing w:after="0" w:line="240" w:lineRule="auto"/>
-        <w:rPr>
-          <w:rFonts w:ascii="Calibri" w:hAnsi="Calibri" w:cs="Calibri"/>
-          <w:color w:val="000000"/>
-        </w:rPr>
-      </w:pPr>
-      <w:r>
-        <w:rPr>
-          <w:rFonts w:ascii="Calibri" w:hAnsi="Calibri" w:cs="Calibri"/>
-          <w:color w:val="000000"/>
-        </w:rPr>
-        <w:t xml:space="preserve">señal cuadrada que varía en su ancho de pulso y cuya frecuencia de trabajo será fija </w:t>
+        <w:t xml:space="preserve">Se controlará la velocidad de un motor de corriente directa mediante la aplicación de una señal cuadrada que varía en su ancho de pulso y cuya frecuencia de trabajo será fija </w:t>
       </w:r>
       <w:proofErr w:type="spellStart"/>
       <w:r>
@@ -1796,20 +1667,12 @@
         <w:t>tabla</w:t>
       </w:r>
       <w:proofErr w:type="spellEnd"/>
-      <w:r>
-        <w:rPr>
-          <w:rFonts w:ascii="Calibri" w:hAnsi="Calibri" w:cs="Calibri"/>
-          <w:color w:val="000000"/>
-          <w:lang w:val="en-US"/>
-        </w:rPr>
-        <w:t xml:space="preserve"> 1.</w:t>
-      </w:r>
     </w:p>
     <w:p>
       <w:r>
         <w:rPr>
           <w:noProof/>
-          <w:lang w:val="en-US"/>
+          <w:lang w:val="es-419" w:eastAsia="es-419"/>
         </w:rPr>
         <w:drawing>
           <wp:inline distT="0" distB="0" distL="0" distR="0" wp14:anchorId="3954F2E2" wp14:editId="4686D806">
@@ -1941,6 +1804,7 @@
           <w:rFonts w:ascii="Calibri" w:hAnsi="Calibri" w:cs="Calibri"/>
           <w:color w:val="000000"/>
         </w:rPr>
+        <w:lastRenderedPageBreak/>
         <w:t>****Columna 4: Revoluciones por minuto capturadas por un tacómetro FLUKE, modelo xxx</w:t>
       </w:r>
     </w:p>
@@ -1966,16 +1830,22 @@
           <w:rFonts w:ascii="Calibri" w:hAnsi="Calibri" w:cs="Calibri"/>
           <w:color w:val="000000"/>
         </w:rPr>
-        <w:t>El ajuste del potenciómetro deberá estar conectado como se muestra en la figura 1.</w:t>
+        <w:t>El ajuste del potenciómetro deberá estar conectado</w:t>
+      </w:r>
+      <w:r>
+        <w:rPr>
+          <w:rFonts w:ascii="Calibri" w:hAnsi="Calibri" w:cs="Calibri"/>
+          <w:color w:val="000000"/>
+        </w:rPr>
+        <w:t xml:space="preserve"> como se muestra en la sig. figura </w:t>
       </w:r>
     </w:p>
     <w:p>
       <w:r>
         <w:rPr>
           <w:noProof/>
-          <w:lang w:val="en-US"/>
-        </w:rPr>
-        <w:lastRenderedPageBreak/>
+          <w:lang w:val="es-419" w:eastAsia="es-419"/>
+        </w:rPr>
         <w:drawing>
           <wp:inline distT="0" distB="0" distL="0" distR="0" wp14:anchorId="0A518D90" wp14:editId="59D6EA9A">
             <wp:extent cx="1962150" cy="962025"/>
@@ -2056,7 +1926,7 @@
       <w:r>
         <w:rPr>
           <w:noProof/>
-          <w:lang w:val="en-US"/>
+          <w:lang w:val="es-419" w:eastAsia="es-419"/>
         </w:rPr>
         <w:drawing>
           <wp:inline distT="0" distB="0" distL="0" distR="0" wp14:anchorId="5EAE854F" wp14:editId="7A2D28E1">
@@ -2179,7 +2049,7 @@
       <w:r>
         <w:rPr>
           <w:noProof/>
-          <w:lang w:val="en-US"/>
+          <w:lang w:val="es-419" w:eastAsia="es-419"/>
         </w:rPr>
         <w:drawing>
           <wp:inline distT="0" distB="0" distL="0" distR="0" wp14:anchorId="3E329C50" wp14:editId="3B5FF864">
@@ -2222,8 +2092,9 @@
       <w:r>
         <w:rPr>
           <w:noProof/>
-          <w:lang w:val="en-US"/>
-        </w:rPr>
+          <w:lang w:val="es-419" w:eastAsia="es-419"/>
+        </w:rPr>
+        <w:lastRenderedPageBreak/>
         <w:drawing>
           <wp:inline distT="0" distB="0" distL="0" distR="0" wp14:anchorId="44036B4A" wp14:editId="6B863A2E">
             <wp:extent cx="3686035" cy="2714625"/>
@@ -2331,7 +2202,6 @@
           <w:rFonts w:ascii="Times New Roman" w:hAnsi="Times New Roman" w:cs="Times New Roman"/>
           <w:color w:val="000000"/>
         </w:rPr>
-        <w:lastRenderedPageBreak/>
         <w:t>●</w:t>
       </w:r>
       <w:r>
@@ -2663,14 +2533,21 @@
           <w:rFonts w:ascii="Calibri" w:hAnsi="Calibri" w:cs="Calibri"/>
           <w:color w:val="000000"/>
         </w:rPr>
-        <w:t>t, como se muestra en la figura 4:</w:t>
+        <w:t>t,</w:t>
+      </w:r>
+      <w:r>
+        <w:rPr>
+          <w:rFonts w:ascii="Calibri" w:hAnsi="Calibri" w:cs="Calibri"/>
+          <w:color w:val="000000"/>
+        </w:rPr>
+        <w:t xml:space="preserve"> como se muestra en la figura</w:t>
       </w:r>
     </w:p>
     <w:p>
       <w:r>
         <w:rPr>
           <w:noProof/>
-          <w:lang w:val="en-US"/>
+          <w:lang w:val="es-419" w:eastAsia="es-419"/>
         </w:rPr>
         <w:drawing>
           <wp:inline distT="0" distB="0" distL="0" distR="0" wp14:anchorId="0CF7645A" wp14:editId="3260781A">
@@ -2729,7 +2606,7 @@
         <w:rPr>
           <w:rFonts w:ascii="Calibri" w:hAnsi="Calibri" w:cs="Calibri"/>
           <w:color w:val="000000"/>
-          <w:lang w:val="en-US"/>
+          <w:lang w:val="es-419"/>
         </w:rPr>
       </w:pPr>
       <w:r>
@@ -2759,56 +2636,10 @@
         <w:rPr>
           <w:rFonts w:ascii="Calibri" w:hAnsi="Calibri" w:cs="Calibri"/>
           <w:color w:val="000000"/>
-          <w:lang w:val="en-US"/>
-        </w:rPr>
-        <w:t xml:space="preserve">El </w:t>
-      </w:r>
-      <w:proofErr w:type="spellStart"/>
-      <w:r>
-        <w:rPr>
-          <w:rFonts w:ascii="Calibri" w:hAnsi="Calibri" w:cs="Calibri"/>
-          <w:color w:val="000000"/>
-          <w:lang w:val="en-US"/>
-        </w:rPr>
-        <w:t>cambio</w:t>
-      </w:r>
-      <w:proofErr w:type="spellEnd"/>
-      <w:r>
-        <w:rPr>
-          <w:rFonts w:ascii="Calibri" w:hAnsi="Calibri" w:cs="Calibri"/>
-          <w:color w:val="000000"/>
-          <w:lang w:val="en-US"/>
-        </w:rPr>
-        <w:t xml:space="preserve"> </w:t>
-      </w:r>
-      <w:proofErr w:type="spellStart"/>
-      <w:r>
-        <w:rPr>
-          <w:rFonts w:ascii="Calibri" w:hAnsi="Calibri" w:cs="Calibri"/>
-          <w:color w:val="000000"/>
-          <w:lang w:val="en-US"/>
-        </w:rPr>
-        <w:t>en</w:t>
-      </w:r>
-      <w:proofErr w:type="spellEnd"/>
-      <w:r>
-        <w:rPr>
-          <w:rFonts w:ascii="Calibri" w:hAnsi="Calibri" w:cs="Calibri"/>
-          <w:color w:val="000000"/>
-          <w:lang w:val="en-US"/>
-        </w:rPr>
-        <w:t xml:space="preserve"> el </w:t>
-      </w:r>
-      <w:proofErr w:type="spellStart"/>
-      <w:r>
-        <w:rPr>
-          <w:rFonts w:ascii="Calibri" w:hAnsi="Calibri" w:cs="Calibri"/>
-          <w:color w:val="000000"/>
-          <w:lang w:val="en-US"/>
-        </w:rPr>
-        <w:t>tiempo</w:t>
-      </w:r>
-      <w:proofErr w:type="spellEnd"/>
+          <w:lang w:val="es-419"/>
+        </w:rPr>
+        <w:t>El cambio en el tiempo</w:t>
+      </w:r>
     </w:p>
     <w:p>
       <w:pPr>
@@ -2899,11 +2730,13 @@
       </w:r>
     </w:p>
     <w:p>
+      <w:bookmarkStart w:id="0" w:name="_GoBack"/>
       <w:r>
         <w:rPr>
           <w:noProof/>
-          <w:lang w:val="en-US"/>
-        </w:rPr>
+          <w:lang w:val="es-419" w:eastAsia="es-419"/>
+        </w:rPr>
+        <w:lastRenderedPageBreak/>
         <w:drawing>
           <wp:inline distT="0" distB="0" distL="0" distR="0" wp14:anchorId="65B07290" wp14:editId="676B8763">
             <wp:extent cx="1293284" cy="3038475"/>
@@ -2940,34 +2773,36 @@
           </wp:inline>
         </w:drawing>
       </w:r>
-    </w:p>
-    <w:p/>
-    <w:p/>
-    <w:p/>
-    <w:p/>
-    <w:p/>
-    <w:p/>
-    <w:p/>
-    <w:p/>
-    <w:p/>
-    <w:p/>
-    <w:p/>
-    <w:p/>
-    <w:p/>
-    <w:p/>
-    <w:p/>
-    <w:p/>
-    <w:p/>
-    <w:p/>
-    <w:p>
-      <w:pPr>
-        <w:pStyle w:val="Heading1"/>
+      <w:bookmarkEnd w:id="0"/>
+    </w:p>
+    <w:p/>
+    <w:p/>
+    <w:p/>
+    <w:p/>
+    <w:p/>
+    <w:p/>
+    <w:p/>
+    <w:p/>
+    <w:p/>
+    <w:p/>
+    <w:p/>
+    <w:p/>
+    <w:p/>
+    <w:p/>
+    <w:p/>
+    <w:p/>
+    <w:p/>
+    <w:p/>
+    <w:p>
+      <w:pPr>
+        <w:pStyle w:val="Ttulo1"/>
         <w:numPr>
           <w:ilvl w:val="0"/>
           <w:numId w:val="2"/>
         </w:numPr>
       </w:pPr>
       <w:r>
+        <w:lastRenderedPageBreak/>
         <w:t xml:space="preserve">Requisitos de sistema </w:t>
       </w:r>
     </w:p>
@@ -3001,13 +2836,14 @@
     <w:p/>
     <w:p>
       <w:pPr>
-        <w:pStyle w:val="Heading1"/>
+        <w:pStyle w:val="Ttulo1"/>
         <w:numPr>
           <w:ilvl w:val="0"/>
           <w:numId w:val="2"/>
         </w:numPr>
       </w:pPr>
       <w:r>
+        <w:lastRenderedPageBreak/>
         <w:t>Requisitos de Arquitectura</w:t>
       </w:r>
     </w:p>
@@ -3015,7 +2851,7 @@
     <w:p/>
     <w:p>
       <w:pPr>
-        <w:pStyle w:val="Heading1"/>
+        <w:pStyle w:val="Ttulo1"/>
         <w:numPr>
           <w:ilvl w:val="0"/>
           <w:numId w:val="2"/>
@@ -3740,11 +3576,11 @@
       <w:lang w:val="es-MX"/>
     </w:rPr>
   </w:style>
-  <w:style w:type="paragraph" w:styleId="Heading1">
+  <w:style w:type="paragraph" w:styleId="Ttulo1">
     <w:name w:val="heading 1"/>
     <w:basedOn w:val="Normal"/>
     <w:next w:val="Normal"/>
-    <w:link w:val="Heading1Char"/>
+    <w:link w:val="Ttulo1Car"/>
     <w:uiPriority w:val="9"/>
     <w:qFormat/>
     <w:rsid w:val="00874606"/>
@@ -3761,13 +3597,13 @@
       <w:szCs w:val="32"/>
     </w:rPr>
   </w:style>
-  <w:style w:type="character" w:default="1" w:styleId="DefaultParagraphFont">
+  <w:style w:type="character" w:default="1" w:styleId="Fuentedeprrafopredeter">
     <w:name w:val="Default Paragraph Font"/>
     <w:uiPriority w:val="1"/>
     <w:semiHidden/>
     <w:unhideWhenUsed/>
   </w:style>
-  <w:style w:type="table" w:default="1" w:styleId="TableNormal">
+  <w:style w:type="table" w:default="1" w:styleId="Tablanormal">
     <w:name w:val="Normal Table"/>
     <w:uiPriority w:val="99"/>
     <w:semiHidden/>
@@ -3782,15 +3618,15 @@
       </w:tblCellMar>
     </w:tblPr>
   </w:style>
-  <w:style w:type="numbering" w:default="1" w:styleId="NoList">
+  <w:style w:type="numbering" w:default="1" w:styleId="Sinlista">
     <w:name w:val="No List"/>
     <w:uiPriority w:val="99"/>
     <w:semiHidden/>
     <w:unhideWhenUsed/>
   </w:style>
-  <w:style w:type="paragraph" w:styleId="NoSpacing">
+  <w:style w:type="paragraph" w:styleId="Sinespaciado">
     <w:name w:val="No Spacing"/>
-    <w:link w:val="NoSpacingChar"/>
+    <w:link w:val="SinespaciadoCar"/>
     <w:uiPriority w:val="1"/>
     <w:qFormat/>
     <w:rsid w:val="00181D43"/>
@@ -3801,17 +3637,17 @@
       <w:rFonts w:eastAsiaTheme="minorEastAsia"/>
     </w:rPr>
   </w:style>
-  <w:style w:type="character" w:customStyle="1" w:styleId="NoSpacingChar">
-    <w:name w:val="No Spacing Char"/>
-    <w:basedOn w:val="DefaultParagraphFont"/>
-    <w:link w:val="NoSpacing"/>
+  <w:style w:type="character" w:customStyle="1" w:styleId="SinespaciadoCar">
+    <w:name w:val="Sin espaciado Car"/>
+    <w:basedOn w:val="Fuentedeprrafopredeter"/>
+    <w:link w:val="Sinespaciado"/>
     <w:uiPriority w:val="1"/>
     <w:rsid w:val="00181D43"/>
     <w:rPr>
       <w:rFonts w:eastAsiaTheme="minorEastAsia"/>
     </w:rPr>
   </w:style>
-  <w:style w:type="paragraph" w:styleId="ListParagraph">
+  <w:style w:type="paragraph" w:styleId="Prrafodelista">
     <w:name w:val="List Paragraph"/>
     <w:basedOn w:val="Normal"/>
     <w:uiPriority w:val="34"/>
@@ -3822,10 +3658,10 @@
       <w:contextualSpacing/>
     </w:pPr>
   </w:style>
-  <w:style w:type="character" w:customStyle="1" w:styleId="Heading1Char">
-    <w:name w:val="Heading 1 Char"/>
-    <w:basedOn w:val="DefaultParagraphFont"/>
-    <w:link w:val="Heading1"/>
+  <w:style w:type="character" w:customStyle="1" w:styleId="Ttulo1Car">
+    <w:name w:val="Título 1 Car"/>
+    <w:basedOn w:val="Fuentedeprrafopredeter"/>
+    <w:link w:val="Ttulo1"/>
     <w:uiPriority w:val="9"/>
     <w:rsid w:val="00874606"/>
     <w:rPr>

</xml_diff>